<commit_message>
atualização do template e data de execução
</commit_message>
<xml_diff>
--- a/ariel/ppp-template.docx
+++ b/ariel/ppp-template.docx
@@ -40,7 +40,7 @@
           <v:shape id="_x0000_s1026" type="#_x0000_t75" style="position:absolute;left:0;text-align:left;margin-left:-42pt;margin-top:-3pt;width:79pt;height:35pt;z-index:-251658240" o:allowincell="f" fillcolor="window">
             <v:imagedata r:id="rId5" o:title=""/>
           </v:shape>
-          <o:OLEObject Type="Embed" ProgID="Word.Picture.8" ShapeID="_x0000_s1026" DrawAspect="Content" ObjectID="_1706957155" r:id="rId6"/>
+          <o:OLEObject Type="Embed" ProgID="Word.Picture.8" ShapeID="_x0000_s1026" DrawAspect="Content" ObjectID="_1707050576" r:id="rId6"/>
         </w:object>
       </w:r>
     </w:p>
@@ -1890,17 +1890,35 @@
                 <w:sz w:val="16"/>
                 <w:szCs w:val="16"/>
               </w:rPr>
-              <w:t>{{ FUNCAO</w:t>
-            </w:r>
-            <w:proofErr w:type="gramEnd"/>
-            <w:r>
-              <w:rPr>
-                <w:rFonts w:ascii="Arial" w:hAnsi="Arial" w:cs="Arial"/>
-                <w:color w:val="000000"/>
-                <w:sz w:val="16"/>
-                <w:szCs w:val="16"/>
-              </w:rPr>
-              <w:t xml:space="preserve"> }}</w:t>
+              <w:t xml:space="preserve">{{ </w:t>
+            </w:r>
+            <w:r>
+              <w:rPr>
+                <w:rFonts w:ascii="Arial" w:hAnsi="Arial" w:cs="Arial"/>
+                <w:color w:val="000000"/>
+                <w:sz w:val="16"/>
+                <w:szCs w:val="16"/>
+              </w:rPr>
+              <w:t>CARGO</w:t>
+            </w:r>
+            <w:proofErr w:type="gramEnd"/>
+            <w:r>
+              <w:rPr>
+                <w:rFonts w:ascii="Arial" w:hAnsi="Arial" w:cs="Arial"/>
+                <w:color w:val="000000"/>
+                <w:sz w:val="16"/>
+                <w:szCs w:val="16"/>
+              </w:rPr>
+              <w:t xml:space="preserve"> </w:t>
+            </w:r>
+            <w:r>
+              <w:rPr>
+                <w:rFonts w:ascii="Arial" w:hAnsi="Arial" w:cs="Arial"/>
+                <w:color w:val="000000"/>
+                <w:sz w:val="16"/>
+                <w:szCs w:val="16"/>
+              </w:rPr>
+              <w:t>}}</w:t>
             </w:r>
           </w:p>
         </w:tc>
@@ -7741,7 +7759,7 @@
               <mc:AlternateContent>
                 <mc:Choice Requires="wps">
                   <w:drawing>
-                    <wp:anchor distT="0" distB="0" distL="114300" distR="114300" simplePos="0" relativeHeight="251680768" behindDoc="0" locked="0" layoutInCell="1" allowOverlap="1" wp14:anchorId="4D006ADF" wp14:editId="2410B95E">
+                    <wp:anchor distT="0" distB="0" distL="114300" distR="114300" simplePos="0" relativeHeight="251657216" behindDoc="0" locked="0" layoutInCell="1" allowOverlap="1" wp14:anchorId="4D006ADF" wp14:editId="2410B95E">
                       <wp:simplePos x="0" y="0"/>
                       <wp:positionH relativeFrom="column">
                         <wp:posOffset>727710</wp:posOffset>
@@ -7942,7 +7960,7 @@
                                           </pic:cNvPicPr>
                                         </pic:nvPicPr>
                                         <pic:blipFill>
-                                          <a:blip r:embed="rId7"/>
+                                          <a:blip r:embed="rId9"/>
                                           <a:srcRect/>
                                           <a:stretch>
                                             <a:fillRect/>
@@ -7992,7 +8010,7 @@
                                           </pic:cNvPicPr>
                                         </pic:nvPicPr>
                                         <pic:blipFill>
-                                          <a:blip r:embed="rId8"/>
+                                          <a:blip r:embed="rId10"/>
                                           <a:srcRect/>
                                           <a:stretch>
                                             <a:fillRect/>
@@ -8937,12 +8955,31 @@
           </w:tcPr>
           <w:p>
             <w:pPr>
-              <w:rPr>
-                <w:rFonts w:ascii="Arial" w:hAnsi="Arial" w:cs="Arial"/>
-                <w:sz w:val="16"/>
-                <w:szCs w:val="16"/>
-              </w:rPr>
-            </w:pPr>
+              <w:jc w:val="center"/>
+              <w:rPr>
+                <w:rFonts w:ascii="Arial" w:hAnsi="Arial" w:cs="Arial"/>
+                <w:sz w:val="16"/>
+                <w:szCs w:val="16"/>
+              </w:rPr>
+            </w:pPr>
+            <w:proofErr w:type="gramStart"/>
+            <w:r>
+              <w:rPr>
+                <w:rFonts w:ascii="Arial" w:hAnsi="Arial" w:cs="Arial"/>
+                <w:sz w:val="16"/>
+                <w:szCs w:val="16"/>
+              </w:rPr>
+              <w:t>{{ DT</w:t>
+            </w:r>
+            <w:proofErr w:type="gramEnd"/>
+            <w:r>
+              <w:rPr>
+                <w:rFonts w:ascii="Arial" w:hAnsi="Arial" w:cs="Arial"/>
+                <w:sz w:val="16"/>
+                <w:szCs w:val="16"/>
+              </w:rPr>
+              <w:t>-HOJE }}</w:t>
+            </w:r>
           </w:p>
         </w:tc>
         <w:tc>

</xml_diff>